<commit_message>
Added Project Status Report 5 and fixed spaces in other Project Reports
</commit_message>
<xml_diff>
--- a/Documentations/Project Status Report/[GahallonSolomon] Project Status Report 1 Feb 8, 2019.docx
+++ b/Documentations/Project Status Report/[GahallonSolomon] Project Status Report 1 Feb 8, 2019.docx
@@ -101,7 +101,6 @@
         <w:spacing w:before="120" w:after="120"/>
         <w:jc w:val="center"/>
       </w:pPr>
-      <w:bookmarkStart w:id="0" w:name="_GoBack"/>
       <w:r>
         <w:pict w14:anchorId="11B6D271">
           <v:shapetype id="_x0000_t75" coordsize="21600,21600" o:spt="75" o:preferrelative="t" path="m@4@5l@4@11@9@11@9@5xe" filled="f" stroked="f">
@@ -129,7 +128,6 @@
         </w:pict>
       </w:r>
     </w:p>
-    <w:bookmarkEnd w:id="0"/>
     <w:p>
       <w:pPr>
         <w:tabs>
@@ -660,14 +658,14 @@
                 <w:b/>
               </w:rPr>
             </w:pPr>
-            <w:bookmarkStart w:id="1" w:name="_Toc500731307"/>
-            <w:bookmarkStart w:id="2" w:name="_Toc500731349"/>
-            <w:bookmarkStart w:id="3" w:name="_Toc500731407"/>
-            <w:bookmarkStart w:id="4" w:name="_Toc500741301"/>
-            <w:bookmarkStart w:id="5" w:name="_Toc500743056"/>
-            <w:bookmarkStart w:id="6" w:name="_Toc500745755"/>
-            <w:bookmarkStart w:id="7" w:name="_Toc500746078"/>
-            <w:bookmarkStart w:id="8" w:name="_Toc500746142"/>
+            <w:bookmarkStart w:id="0" w:name="_Toc500731307"/>
+            <w:bookmarkStart w:id="1" w:name="_Toc500731349"/>
+            <w:bookmarkStart w:id="2" w:name="_Toc500731407"/>
+            <w:bookmarkStart w:id="3" w:name="_Toc500741301"/>
+            <w:bookmarkStart w:id="4" w:name="_Toc500743056"/>
+            <w:bookmarkStart w:id="5" w:name="_Toc500745755"/>
+            <w:bookmarkStart w:id="6" w:name="_Toc500746078"/>
+            <w:bookmarkStart w:id="7" w:name="_Toc500746142"/>
             <w:r>
               <w:rPr>
                 <w:rFonts w:cs="Arial"/>
@@ -675,6 +673,7 @@
               </w:rPr>
               <w:t>Date</w:t>
             </w:r>
+            <w:bookmarkEnd w:id="0"/>
             <w:bookmarkEnd w:id="1"/>
             <w:bookmarkEnd w:id="2"/>
             <w:bookmarkEnd w:id="3"/>
@@ -682,7 +681,6 @@
             <w:bookmarkEnd w:id="5"/>
             <w:bookmarkEnd w:id="6"/>
             <w:bookmarkEnd w:id="7"/>
-            <w:bookmarkEnd w:id="8"/>
           </w:p>
         </w:tc>
         <w:tc>
@@ -724,14 +722,14 @@
                 <w:b/>
               </w:rPr>
             </w:pPr>
-            <w:bookmarkStart w:id="9" w:name="_Toc500731308"/>
-            <w:bookmarkStart w:id="10" w:name="_Toc500731350"/>
-            <w:bookmarkStart w:id="11" w:name="_Toc500731408"/>
-            <w:bookmarkStart w:id="12" w:name="_Toc500741302"/>
-            <w:bookmarkStart w:id="13" w:name="_Toc500743057"/>
-            <w:bookmarkStart w:id="14" w:name="_Toc500745756"/>
-            <w:bookmarkStart w:id="15" w:name="_Toc500746079"/>
-            <w:bookmarkStart w:id="16" w:name="_Toc500746143"/>
+            <w:bookmarkStart w:id="8" w:name="_Toc500731308"/>
+            <w:bookmarkStart w:id="9" w:name="_Toc500731350"/>
+            <w:bookmarkStart w:id="10" w:name="_Toc500731408"/>
+            <w:bookmarkStart w:id="11" w:name="_Toc500741302"/>
+            <w:bookmarkStart w:id="12" w:name="_Toc500743057"/>
+            <w:bookmarkStart w:id="13" w:name="_Toc500745756"/>
+            <w:bookmarkStart w:id="14" w:name="_Toc500746079"/>
+            <w:bookmarkStart w:id="15" w:name="_Toc500746143"/>
             <w:r>
               <w:rPr>
                 <w:rFonts w:cs="Arial"/>
@@ -739,6 +737,7 @@
               </w:rPr>
               <w:t>Change Description</w:t>
             </w:r>
+            <w:bookmarkEnd w:id="8"/>
             <w:bookmarkEnd w:id="9"/>
             <w:bookmarkEnd w:id="10"/>
             <w:bookmarkEnd w:id="11"/>
@@ -746,7 +745,6 @@
             <w:bookmarkEnd w:id="13"/>
             <w:bookmarkEnd w:id="14"/>
             <w:bookmarkEnd w:id="15"/>
-            <w:bookmarkEnd w:id="16"/>
           </w:p>
         </w:tc>
       </w:tr>
@@ -1999,9 +1997,9 @@
       <w:r>
         <w:br w:type="page"/>
       </w:r>
-      <w:bookmarkStart w:id="17" w:name="_Toc67755723"/>
-      <w:bookmarkStart w:id="18" w:name="_Toc77392557"/>
-      <w:bookmarkStart w:id="19" w:name="_Toc1899706"/>
+      <w:bookmarkStart w:id="16" w:name="_Toc67755723"/>
+      <w:bookmarkStart w:id="17" w:name="_Toc77392557"/>
+      <w:bookmarkStart w:id="18" w:name="_Toc1899706"/>
       <w:r>
         <w:rPr>
           <w:sz w:val="26"/>
@@ -2017,10 +2015,10 @@
         </w:rPr>
         <w:t xml:space="preserve"> PURPOSE</w:t>
       </w:r>
+      <w:bookmarkEnd w:id="16"/>
       <w:bookmarkEnd w:id="17"/>
-      <w:bookmarkEnd w:id="18"/>
     </w:p>
-    <w:bookmarkEnd w:id="19"/>
+    <w:bookmarkEnd w:id="18"/>
     <w:p>
       <w:pPr>
         <w:spacing w:before="240" w:after="240"/>
@@ -2061,7 +2059,7 @@
           <w:szCs w:val="26"/>
         </w:rPr>
       </w:pPr>
-      <w:bookmarkStart w:id="20" w:name="_Toc77392558"/>
+      <w:bookmarkStart w:id="19" w:name="_Toc77392558"/>
       <w:r>
         <w:rPr>
           <w:sz w:val="26"/>
@@ -2069,18 +2067,18 @@
         </w:rPr>
         <w:t>PROJECT STATUS REPORT TEMPLATE</w:t>
       </w:r>
-      <w:bookmarkEnd w:id="20"/>
+      <w:bookmarkEnd w:id="19"/>
     </w:p>
     <w:p>
       <w:pPr>
         <w:pStyle w:val="Heading2"/>
         <w:spacing w:before="480" w:after="240"/>
       </w:pPr>
-      <w:bookmarkStart w:id="21" w:name="_Toc77392559"/>
+      <w:bookmarkStart w:id="20" w:name="_Toc77392559"/>
       <w:r>
         <w:t>Project Status Report Details</w:t>
       </w:r>
-      <w:bookmarkEnd w:id="21"/>
+      <w:bookmarkEnd w:id="20"/>
     </w:p>
     <w:p>
       <w:pPr>
@@ -2102,11 +2100,11 @@
         <w:pStyle w:val="Heading2"/>
         <w:spacing w:before="480" w:after="240"/>
       </w:pPr>
-      <w:bookmarkStart w:id="22" w:name="_Toc77392560"/>
+      <w:bookmarkStart w:id="21" w:name="_Toc77392560"/>
       <w:r>
         <w:t>Project Status Report Template</w:t>
       </w:r>
-      <w:bookmarkEnd w:id="22"/>
+      <w:bookmarkEnd w:id="21"/>
     </w:p>
     <w:tbl>
       <w:tblPr>
@@ -2663,9 +2661,9 @@
           <w:szCs w:val="26"/>
         </w:rPr>
       </w:pPr>
-      <w:bookmarkStart w:id="23" w:name="_Toc527953323"/>
-      <w:bookmarkStart w:id="24" w:name="_Toc67755745"/>
-      <w:bookmarkStart w:id="25" w:name="_Toc77392561"/>
+      <w:bookmarkStart w:id="22" w:name="_Toc527953323"/>
+      <w:bookmarkStart w:id="23" w:name="_Toc67755745"/>
+      <w:bookmarkStart w:id="24" w:name="_Toc77392561"/>
       <w:r>
         <w:rPr>
           <w:sz w:val="26"/>
@@ -2694,8 +2692,8 @@
         </w:rPr>
         <w:t>A</w:t>
       </w:r>
-      <w:bookmarkStart w:id="26" w:name="_Toc527953324"/>
-      <w:bookmarkEnd w:id="23"/>
+      <w:bookmarkStart w:id="25" w:name="_Toc527953324"/>
+      <w:bookmarkEnd w:id="22"/>
       <w:r>
         <w:rPr>
           <w:sz w:val="26"/>
@@ -2703,8 +2701,13 @@
         </w:rPr>
         <w:t>PPROVALS</w:t>
       </w:r>
+      <w:bookmarkEnd w:id="23"/>
       <w:bookmarkEnd w:id="24"/>
-      <w:bookmarkEnd w:id="25"/>
+    </w:p>
+    <w:p/>
+    <w:p>
+      <w:bookmarkStart w:id="26" w:name="_GoBack"/>
+      <w:bookmarkEnd w:id="26"/>
     </w:p>
     <w:p>
       <w:pPr>
@@ -2756,6 +2759,20 @@
       <w:r>
         <w:t>Project Manager</w:t>
       </w:r>
+    </w:p>
+    <w:p>
+      <w:pPr>
+        <w:rPr>
+          <w:rFonts w:cs="Arial"/>
+        </w:rPr>
+      </w:pPr>
+    </w:p>
+    <w:p>
+      <w:pPr>
+        <w:rPr>
+          <w:rFonts w:cs="Arial"/>
+        </w:rPr>
+      </w:pPr>
     </w:p>
     <w:p>
       <w:pPr>
@@ -2820,93 +2837,11 @@
         </w:pict>
       </w:r>
     </w:p>
-    <w:p/>
+    <w:bookmarkEnd w:id="25"/>
     <w:p>
       <w:pPr>
-        <w:pStyle w:val="Heading1"/>
-        <w:tabs>
-          <w:tab w:val="clear" w:pos="432"/>
-        </w:tabs>
         <w:spacing w:before="240" w:after="240"/>
-        <w:ind w:left="590" w:hanging="590"/>
-        <w:rPr>
-          <w:sz w:val="26"/>
-          <w:szCs w:val="26"/>
-        </w:rPr>
-      </w:pPr>
-      <w:bookmarkStart w:id="27" w:name="_Toc67755746"/>
-      <w:bookmarkStart w:id="28" w:name="_Toc77392562"/>
-      <w:r>
-        <w:rPr>
-          <w:sz w:val="26"/>
-          <w:szCs w:val="26"/>
-        </w:rPr>
-        <w:t>APPENDICES</w:t>
-      </w:r>
-      <w:bookmarkEnd w:id="26"/>
-      <w:bookmarkEnd w:id="27"/>
-      <w:bookmarkEnd w:id="28"/>
-    </w:p>
-    <w:p>
-      <w:pPr>
-        <w:pStyle w:val="Heading2"/>
-        <w:spacing w:before="480" w:after="240"/>
-      </w:pPr>
-      <w:bookmarkStart w:id="29" w:name="_Toc67755747"/>
-      <w:bookmarkStart w:id="30" w:name="_Toc77392563"/>
-      <w:r>
-        <w:t>Document Guidelines</w:t>
-      </w:r>
-      <w:bookmarkStart w:id="31" w:name="Omitted"/>
-      <w:bookmarkStart w:id="32" w:name="_Project_Charter_Document_Sections_O"/>
-      <w:bookmarkStart w:id="33" w:name="_Project_Quality_Plan_Sections_Omitt"/>
-      <w:bookmarkStart w:id="34" w:name="_Toc527953329"/>
-      <w:bookmarkStart w:id="35" w:name="_Toc67755752"/>
-      <w:bookmarkEnd w:id="29"/>
-      <w:bookmarkEnd w:id="30"/>
-      <w:bookmarkEnd w:id="31"/>
-      <w:bookmarkEnd w:id="32"/>
-      <w:bookmarkEnd w:id="33"/>
-    </w:p>
-    <w:p>
-      <w:pPr>
-        <w:pStyle w:val="Heading2"/>
-        <w:spacing w:before="480" w:after="240"/>
-      </w:pPr>
-      <w:bookmarkStart w:id="36" w:name="_Toc77392564"/>
-      <w:r>
-        <w:t xml:space="preserve">Project </w:t>
-      </w:r>
-      <w:r>
-        <w:t>Status Report</w:t>
-      </w:r>
-      <w:r>
-        <w:t xml:space="preserve"> Sections Omitted</w:t>
-      </w:r>
-      <w:bookmarkEnd w:id="34"/>
-      <w:bookmarkEnd w:id="35"/>
-      <w:bookmarkEnd w:id="36"/>
-    </w:p>
-    <w:p>
-      <w:pPr>
-        <w:ind w:left="590"/>
-        <w:rPr>
-          <w:rFonts w:cs="Arial"/>
-        </w:rPr>
-      </w:pPr>
-    </w:p>
-    <w:p>
-      <w:pPr>
-        <w:spacing w:before="240" w:after="240"/>
-        <w:jc w:val="center"/>
-      </w:pPr>
-      <w:r>
-        <w:pict w14:anchorId="14AA5C31">
-          <v:shape id="_x0000_i1030" type="#_x0000_t75" style="width:6in;height:7.2pt" o:hrpct="0" o:hralign="center" o:hr="t">
-            <v:imagedata r:id="rId8" o:title="BD10290_"/>
-          </v:shape>
-        </w:pict>
-      </w:r>
+      </w:pPr>
     </w:p>
     <w:sectPr>
       <w:headerReference w:type="default" r:id="rId9"/>
@@ -3039,7 +2974,7 @@
         <w:sz w:val="18"/>
         <w:szCs w:val="18"/>
       </w:rPr>
-      <w:t>2/8/2019</w:t>
+      <w:t>3/21/2019</w:t>
     </w:r>
     <w:r>
       <w:rPr>

</xml_diff>